<commit_message>
added untranslated versions of Boss, story and minor characters concepts.
</commit_message>
<xml_diff>
--- a/Documentation/Talent_system.docx
+++ b/Documentation/Talent_system.docx
@@ -1362,18 +1362,20 @@
     </w:p>
     <w:p>
       <w:pPr>
-        <w:autoSpaceDE w:val="0"/>
-        <w:autoSpaceDN w:val="0"/>
-        <w:adjustRightInd w:val="0"/>
-        <w:spacing w:line="276" w:lineRule="auto"/>
-        <w:ind w:left="720"/>
-        <w:jc w:val="both"/>
-        <w:rPr>
-          <w:rFonts w:ascii="Times New Roman" w:hAnsi="Times New Roman" w:cs="Times New Roman"/>
-          <w:sz w:val="28"/>
-          <w:szCs w:val="28"/>
-        </w:rPr>
-      </w:pPr>
+        <w:rPr>
+          <w:rFonts w:ascii="Times New Roman" w:hAnsi="Times New Roman" w:cs="Times New Roman"/>
+          <w:sz w:val="28"/>
+          <w:szCs w:val="28"/>
+        </w:rPr>
+      </w:pPr>
+      <w:r>
+        <w:rPr>
+          <w:rFonts w:ascii="Times New Roman" w:hAnsi="Times New Roman" w:cs="Times New Roman"/>
+          <w:sz w:val="28"/>
+          <w:szCs w:val="28"/>
+        </w:rPr>
+        <w:br w:type="page"/>
+      </w:r>
     </w:p>
     <w:p>
       <w:pPr>
@@ -1389,7 +1391,6 @@
           <w:bCs/>
           <w:sz w:val="32"/>
           <w:szCs w:val="32"/>
-          <w:lang w:val="ru-RU"/>
         </w:rPr>
       </w:pPr>
       <w:r>
@@ -1399,9 +1400,29 @@
           <w:bCs/>
           <w:sz w:val="32"/>
           <w:szCs w:val="32"/>
-          <w:lang w:val="ru-RU"/>
-        </w:rPr>
-        <w:t>Активные статы Брони</w:t>
+        </w:rPr>
+        <w:lastRenderedPageBreak/>
+        <w:t>A</w:t>
+      </w:r>
+      <w:r>
+        <w:rPr>
+          <w:rFonts w:ascii="Times New Roman" w:hAnsi="Times New Roman" w:cs="Times New Roman"/>
+          <w:b/>
+          <w:bCs/>
+          <w:sz w:val="32"/>
+          <w:szCs w:val="32"/>
+        </w:rPr>
+        <w:t xml:space="preserve">rmor </w:t>
+      </w:r>
+      <w:r>
+        <w:rPr>
+          <w:rFonts w:ascii="Times New Roman" w:hAnsi="Times New Roman" w:cs="Times New Roman"/>
+          <w:b/>
+          <w:bCs/>
+          <w:sz w:val="32"/>
+          <w:szCs w:val="32"/>
+        </w:rPr>
+        <w:t>active stats</w:t>
       </w:r>
     </w:p>
     <w:p>
@@ -1476,21 +1497,56 @@
         <w:jc w:val="both"/>
         <w:rPr>
           <w:rFonts w:ascii="Times New Roman" w:hAnsi="Times New Roman" w:cs="Times New Roman"/>
-          <w:sz w:val="28"/>
-          <w:szCs w:val="28"/>
-          <w:lang w:val="ru-RU"/>
-        </w:rPr>
-      </w:pPr>
-      <w:r>
-        <w:rPr>
-          <w:rFonts w:ascii="Times New Roman" w:hAnsi="Times New Roman" w:cs="Times New Roman"/>
           <w:b/>
           <w:bCs/>
           <w:sz w:val="32"/>
           <w:szCs w:val="32"/>
-          <w:lang w:val="ru-RU"/>
-        </w:rPr>
-        <w:t>Пассивные статы Брони</w:t>
+        </w:rPr>
+      </w:pPr>
+    </w:p>
+    <w:p>
+      <w:pPr>
+        <w:autoSpaceDE w:val="0"/>
+        <w:autoSpaceDN w:val="0"/>
+        <w:adjustRightInd w:val="0"/>
+        <w:spacing w:line="276" w:lineRule="auto"/>
+        <w:ind w:left="720"/>
+        <w:jc w:val="both"/>
+        <w:rPr>
+          <w:rFonts w:ascii="Times New Roman" w:hAnsi="Times New Roman" w:cs="Times New Roman"/>
+          <w:sz w:val="28"/>
+          <w:szCs w:val="28"/>
+        </w:rPr>
+      </w:pPr>
+      <w:r>
+        <w:rPr>
+          <w:rFonts w:ascii="Times New Roman" w:hAnsi="Times New Roman" w:cs="Times New Roman"/>
+          <w:b/>
+          <w:bCs/>
+          <w:sz w:val="32"/>
+          <w:szCs w:val="32"/>
+        </w:rPr>
+        <w:t>A</w:t>
+      </w:r>
+      <w:r>
+        <w:rPr>
+          <w:rFonts w:ascii="Times New Roman" w:hAnsi="Times New Roman" w:cs="Times New Roman"/>
+          <w:b/>
+          <w:bCs/>
+          <w:sz w:val="32"/>
+          <w:szCs w:val="32"/>
+        </w:rPr>
+        <w:t xml:space="preserve">rmor </w:t>
+      </w:r>
+      <w:r>
+        <w:rPr>
+          <w:rFonts w:ascii="Times New Roman" w:hAnsi="Times New Roman" w:cs="Times New Roman"/>
+          <w:b/>
+          <w:bCs/>
+          <w:sz w:val="32"/>
+          <w:szCs w:val="32"/>
+        </w:rPr>
+        <w:t>passive stats</w:t>
       </w:r>
     </w:p>
     <w:p>
@@ -1518,7 +1574,6 @@
           <w:szCs w:val="28"/>
           <w:lang w:val="en"/>
         </w:rPr>
-        <w:lastRenderedPageBreak/>
         <w:t>Weight</w:t>
       </w:r>
       <w:r>
@@ -1822,6 +1877,27 @@
           <w:szCs w:val="28"/>
         </w:rPr>
         <w:t>This sort of system makes the process of programming much easier because all it would take to create an entire cast of NPCs and playable characters, is to create one working model and then build all characters and monsters using said model as a template but with tweaked attributes and equipment.</w:t>
+      </w:r>
+    </w:p>
+    <w:p>
+      <w:pPr>
+        <w:rPr>
+          <w:rFonts w:ascii="Times New Roman" w:hAnsi="Times New Roman" w:cs="Times New Roman"/>
+          <w:b/>
+          <w:bCs/>
+          <w:sz w:val="40"/>
+          <w:szCs w:val="40"/>
+        </w:rPr>
+      </w:pPr>
+      <w:r>
+        <w:rPr>
+          <w:rFonts w:ascii="Times New Roman" w:hAnsi="Times New Roman" w:cs="Times New Roman"/>
+          <w:b/>
+          <w:bCs/>
+          <w:sz w:val="40"/>
+          <w:szCs w:val="40"/>
+        </w:rPr>
+        <w:br w:type="page"/>
       </w:r>
     </w:p>
     <w:p>
@@ -1845,6 +1921,8 @@
           <w:lang w:val="ru-RU"/>
         </w:rPr>
       </w:pPr>
+      <w:bookmarkStart w:id="0" w:name="_GoBack"/>
+      <w:bookmarkEnd w:id="0"/>
       <w:r>
         <w:rPr>
           <w:rFonts w:ascii="Times New Roman" w:hAnsi="Times New Roman" w:cs="Times New Roman"/>
@@ -1853,10 +1931,9 @@
           <w:sz w:val="40"/>
           <w:szCs w:val="40"/>
         </w:rPr>
+        <w:lastRenderedPageBreak/>
         <w:t>Talents</w:t>
       </w:r>
-      <w:bookmarkStart w:id="0" w:name="_GoBack"/>
-      <w:bookmarkEnd w:id="0"/>
     </w:p>
     <w:p>
       <w:pPr>
@@ -2196,16 +2273,7 @@
           <w:sz w:val="28"/>
           <w:szCs w:val="28"/>
         </w:rPr>
-        <w:t xml:space="preserve"> called “Quick Draw” which allows </w:t>
-      </w:r>
-      <w:r>
-        <w:rPr>
-          <w:rFonts w:ascii="Times New Roman" w:hAnsi="Times New Roman" w:cs="Times New Roman"/>
-          <w:sz w:val="28"/>
-          <w:szCs w:val="28"/>
-        </w:rPr>
-        <w:lastRenderedPageBreak/>
-        <w:t>them to shoot from a bow quicker</w:t>
+        <w:t xml:space="preserve"> called “Quick Draw” which allows them to shoot from a bow quicker</w:t>
       </w:r>
       <w:r>
         <w:rPr>

</xml_diff>